<commit_message>
add free training links to additional resources
</commit_message>
<xml_diff>
--- a/docs/Changes for Small CU ToolKit Website.docx
+++ b/docs/Changes for Small CU ToolKit Website.docx
@@ -21,30 +21,27 @@
         </w:numPr>
       </w:pPr>
       <w:r>
-        <w:t xml:space="preserve">First text section- possibly changing the ME email address to a different color and </w:t>
+        <w:t xml:space="preserve">Placeholder video- talk about the small CU initiative and possibly have Samantha speak as </w:t>
       </w:r>
       <w:proofErr w:type="gramStart"/>
       <w:r>
-        <w:t>hyperlink</w:t>
+        <w:t>well</w:t>
       </w:r>
       <w:proofErr w:type="gramEnd"/>
     </w:p>
     <w:p>
       <w:pPr>
         <w:pStyle w:val="ListParagraph"/>
-        <w:numPr>
-          <w:ilvl w:val="0"/>
-          <w:numId w:val="1"/>
-        </w:numPr>
-      </w:pPr>
-      <w:r>
-        <w:t xml:space="preserve">Placeholder video- talk about the small CU initiative and possibly have Samantha speak as </w:t>
-      </w:r>
-      <w:proofErr w:type="gramStart"/>
-      <w:r>
-        <w:t>well</w:t>
-      </w:r>
-      <w:proofErr w:type="gramEnd"/>
+        <w:rPr>
+          <w:color w:val="FF0000"/>
+        </w:rPr>
+      </w:pPr>
+      <w:r>
+        <w:rPr>
+          <w:color w:val="FF0000"/>
+        </w:rPr>
+        <w:t>-Can you send us this video</w:t>
+      </w:r>
     </w:p>
     <w:p>
       <w:pPr>

</xml_diff>

<commit_message>
update circles and policy pro logo
</commit_message>
<xml_diff>
--- a/docs/Changes for Small CU ToolKit Website.docx
+++ b/docs/Changes for Small CU ToolKit Website.docx
@@ -148,14 +148,6 @@
       <w:r>
         <w:t xml:space="preserve"> Section: </w:t>
       </w:r>
-      <w:r>
-        <w:t xml:space="preserve">Add logo and make a </w:t>
-      </w:r>
-      <w:proofErr w:type="gramStart"/>
-      <w:r>
-        <w:t>hyperlink</w:t>
-      </w:r>
-      <w:proofErr w:type="gramEnd"/>
     </w:p>
     <w:p>
       <w:pPr>
@@ -276,57 +268,6 @@
       <w:r>
         <w:t>SAS Funds</w:t>
       </w:r>
-    </w:p>
-    <w:p>
-      <w:pPr>
-        <w:pStyle w:val="ListParagraph"/>
-        <w:numPr>
-          <w:ilvl w:val="0"/>
-          <w:numId w:val="7"/>
-        </w:numPr>
-      </w:pPr>
-      <w:r>
-        <w:t>Change product and/or service to “product, service and/or event including:”</w:t>
-      </w:r>
-    </w:p>
-    <w:p>
-      <w:pPr>
-        <w:pStyle w:val="ListParagraph"/>
-        <w:numPr>
-          <w:ilvl w:val="0"/>
-          <w:numId w:val="7"/>
-        </w:numPr>
-      </w:pPr>
-      <w:r>
-        <w:t xml:space="preserve">LSCU Strategic Planning Sessions opens up to Small CU toolkit, needs to open an email to send to ME email in </w:t>
-      </w:r>
-      <w:proofErr w:type="gramStart"/>
-      <w:r>
-        <w:t>Outlook</w:t>
-      </w:r>
-      <w:proofErr w:type="gramEnd"/>
-    </w:p>
-    <w:p>
-      <w:pPr>
-        <w:pStyle w:val="ListParagraph"/>
-        <w:numPr>
-          <w:ilvl w:val="0"/>
-          <w:numId w:val="7"/>
-        </w:numPr>
-      </w:pPr>
-      <w:proofErr w:type="spellStart"/>
-      <w:r>
-        <w:t>FiCEP</w:t>
-      </w:r>
-      <w:proofErr w:type="spellEnd"/>
-      <w:r>
-        <w:t xml:space="preserve"> link- please include “Southeastern Credit Union Foundation” before </w:t>
-      </w:r>
-      <w:proofErr w:type="spellStart"/>
-      <w:r>
-        <w:t>FiCEP</w:t>
-      </w:r>
-      <w:proofErr w:type="spellEnd"/>
     </w:p>
     <w:p>
       <w:pPr>
@@ -350,39 +291,6 @@
           <w:color w:val="0F172A"/>
           <w:shd w:val="clear" w:color="auto" w:fill="FBFDFE"/>
         </w:rPr>
-        <w:t xml:space="preserve">To utilize Small CU Initiatives Account funds, simply notify your Member Engagement Consultant. </w:t>
-      </w:r>
-      <w:r>
-        <w:rPr>
-          <w:rFonts w:eastAsia="Times New Roman"/>
-          <w:color w:val="0F172A"/>
-          <w:shd w:val="clear" w:color="auto" w:fill="FBFDFE"/>
-        </w:rPr>
-        <w:t xml:space="preserve">– add hyperlink to email ME. </w:t>
-      </w:r>
-    </w:p>
-    <w:p>
-      <w:pPr>
-        <w:pStyle w:val="ListParagraph"/>
-        <w:numPr>
-          <w:ilvl w:val="0"/>
-          <w:numId w:val="7"/>
-        </w:numPr>
-        <w:spacing w:line="252" w:lineRule="auto"/>
-        <w:rPr>
-          <w:rFonts w:eastAsia="Times New Roman"/>
-          <w:b/>
-          <w:bCs/>
-          <w:sz w:val="18"/>
-          <w:szCs w:val="18"/>
-        </w:rPr>
-      </w:pPr>
-      <w:r>
-        <w:rPr>
-          <w:rFonts w:eastAsia="Times New Roman"/>
-          <w:color w:val="0F172A"/>
-          <w:shd w:val="clear" w:color="auto" w:fill="FBFDFE"/>
-        </w:rPr>
         <w:t xml:space="preserve">Can we fix/change this sentence? </w:t>
       </w:r>
       <w:r>
@@ -399,401 +307,61 @@
     <w:p>
       <w:pPr>
         <w:pStyle w:val="ListParagraph"/>
-        <w:numPr>
-          <w:ilvl w:val="0"/>
-          <w:numId w:val="7"/>
-        </w:numPr>
-      </w:pPr>
-      <w:r>
-        <w:t>This paragraph needs to be worded to take out specific dates/years:</w:t>
-      </w:r>
-      <w:r>
-        <w:rPr>
-          <w:rFonts w:ascii="Poppins" w:hAnsi="Poppins" w:cs="Poppins"/>
-          <w:color w:val="0F172A"/>
-          <w:sz w:val="21"/>
-          <w:szCs w:val="21"/>
+        <w:spacing w:line="252" w:lineRule="auto"/>
+        <w:ind w:left="1440"/>
+        <w:rPr>
+          <w:rFonts w:eastAsia="Times New Roman"/>
+          <w:color w:val="FF0000"/>
+        </w:rPr>
+      </w:pPr>
+      <w:r>
+        <w:rPr>
+          <w:rFonts w:eastAsia="Times New Roman"/>
+          <w:color w:val="FF0000"/>
           <w:shd w:val="clear" w:color="auto" w:fill="FBFDFE"/>
         </w:rPr>
-        <w:t xml:space="preserve"> </w:t>
-      </w:r>
-      <w:r>
-        <w:rPr>
-          <w:rFonts w:ascii="Poppins" w:hAnsi="Poppins" w:cs="Poppins"/>
-          <w:color w:val="0F172A"/>
-          <w:sz w:val="21"/>
-          <w:szCs w:val="21"/>
-          <w:shd w:val="clear" w:color="auto" w:fill="FBFDFE"/>
-        </w:rPr>
-        <w:t xml:space="preserve">The Small CU Initiatives Fund was approved based on the LSCU’s 2023 budget and will be re-evaluated each year as part of our budget process. Unused funds in your account cannot be rolled over or transferred to other credit unions. This money must be used by Dec. 31, </w:t>
-      </w:r>
-      <w:proofErr w:type="gramStart"/>
-      <w:r>
-        <w:rPr>
-          <w:rFonts w:ascii="Poppins" w:hAnsi="Poppins" w:cs="Poppins"/>
-          <w:color w:val="0F172A"/>
-          <w:sz w:val="21"/>
-          <w:szCs w:val="21"/>
-          <w:shd w:val="clear" w:color="auto" w:fill="FBFDFE"/>
-        </w:rPr>
-        <w:t>2023</w:t>
-      </w:r>
-      <w:proofErr w:type="gramEnd"/>
-      <w:r>
-        <w:rPr>
-          <w:rFonts w:ascii="Poppins" w:hAnsi="Poppins" w:cs="Poppins"/>
-          <w:color w:val="0F172A"/>
-          <w:sz w:val="21"/>
-          <w:szCs w:val="21"/>
-          <w:shd w:val="clear" w:color="auto" w:fill="FBFDFE"/>
-        </w:rPr>
-        <w:t xml:space="preserve"> and cannot be accessed until your credit union’s 2023 LSCU dues have been paid. Credit unions who receive a dues waiver are not eligible for the Small CU Initiatives Account program. Please submit a paid invoice to the Member Engagement team for approval and reimbursement.</w:t>
+        <w:t>-</w:t>
+      </w:r>
+      <w:r>
+        <w:rPr>
+          <w:rFonts w:eastAsia="Times New Roman"/>
+          <w:color w:val="FF0000"/>
+        </w:rPr>
+        <w:t xml:space="preserve">What </w:t>
+      </w:r>
+      <w:r>
+        <w:rPr>
+          <w:rFonts w:eastAsia="Times New Roman"/>
+          <w:color w:val="FF0000"/>
+        </w:rPr>
+        <w:t>would you</w:t>
+      </w:r>
+      <w:r>
+        <w:rPr>
+          <w:rFonts w:eastAsia="Times New Roman"/>
+          <w:color w:val="FF0000"/>
+        </w:rPr>
+        <w:t xml:space="preserve"> like the sentence to be instead?</w:t>
       </w:r>
     </w:p>
     <w:p>
       <w:pPr>
         <w:pStyle w:val="ListParagraph"/>
-        <w:numPr>
-          <w:ilvl w:val="0"/>
-          <w:numId w:val="1"/>
-        </w:numPr>
         <w:spacing w:line="252" w:lineRule="auto"/>
+        <w:ind w:left="1440"/>
         <w:rPr>
           <w:rFonts w:eastAsia="Times New Roman"/>
           <w:b/>
           <w:bCs/>
-        </w:rPr>
-      </w:pPr>
-      <w:r>
-        <w:rPr>
-          <w:rFonts w:eastAsia="Times New Roman"/>
-        </w:rPr>
-        <w:t>LSCU Links</w:t>
-      </w:r>
-    </w:p>
-    <w:p>
-      <w:pPr>
-        <w:pStyle w:val="ListParagraph"/>
-        <w:numPr>
-          <w:ilvl w:val="0"/>
-          <w:numId w:val="10"/>
-        </w:numPr>
-        <w:spacing w:line="252" w:lineRule="auto"/>
-        <w:rPr>
-          <w:rFonts w:eastAsia="Times New Roman"/>
-          <w:b/>
-          <w:bCs/>
-        </w:rPr>
-      </w:pPr>
-      <w:r>
-        <w:rPr>
-          <w:rFonts w:eastAsia="Times New Roman"/>
-        </w:rPr>
-        <w:t>Small CU Talent Strategy Guide- move to CUNA Section</w:t>
-      </w:r>
-    </w:p>
-    <w:p>
-      <w:pPr>
-        <w:pStyle w:val="ListParagraph"/>
-        <w:numPr>
-          <w:ilvl w:val="0"/>
-          <w:numId w:val="9"/>
-        </w:numPr>
-        <w:spacing w:line="252" w:lineRule="auto"/>
-        <w:rPr>
-          <w:rFonts w:eastAsia="Times New Roman"/>
-          <w:b/>
-          <w:bCs/>
-        </w:rPr>
-      </w:pPr>
-      <w:r>
-        <w:rPr>
-          <w:rFonts w:eastAsia="Times New Roman"/>
-        </w:rPr>
-        <w:t xml:space="preserve">They are not lined up – I believe they should </w:t>
-      </w:r>
-      <w:proofErr w:type="gramStart"/>
-      <w:r>
-        <w:rPr>
-          <w:rFonts w:eastAsia="Times New Roman"/>
-        </w:rPr>
-        <w:t>be</w:t>
-      </w:r>
-      <w:proofErr w:type="gramEnd"/>
-    </w:p>
-    <w:p>
-      <w:pPr>
-        <w:pStyle w:val="ListParagraph"/>
-        <w:numPr>
-          <w:ilvl w:val="1"/>
-          <w:numId w:val="1"/>
-        </w:numPr>
-        <w:spacing w:line="252" w:lineRule="auto"/>
-        <w:rPr>
-          <w:rFonts w:eastAsia="Times New Roman"/>
-          <w:b/>
-          <w:bCs/>
-        </w:rPr>
-      </w:pPr>
-      <w:r>
-        <w:rPr>
-          <w:rFonts w:eastAsia="Times New Roman"/>
-        </w:rPr>
-        <w:t xml:space="preserve">The top of each text should line up and work down from </w:t>
-      </w:r>
-      <w:proofErr w:type="gramStart"/>
-      <w:r>
-        <w:rPr>
-          <w:rFonts w:eastAsia="Times New Roman"/>
-        </w:rPr>
-        <w:t>there</w:t>
-      </w:r>
-      <w:proofErr w:type="gramEnd"/>
-    </w:p>
-    <w:p>
-      <w:pPr>
-        <w:pStyle w:val="ListParagraph"/>
-        <w:spacing w:line="252" w:lineRule="auto"/>
-        <w:ind w:left="2160"/>
-        <w:rPr>
-          <w:rFonts w:eastAsia="Times New Roman"/>
-          <w:b/>
-          <w:bCs/>
-        </w:rPr>
-      </w:pPr>
-      <w:r>
-        <w:rPr>
-          <w:rFonts w:eastAsia="Times New Roman"/>
-        </w:rPr>
-        <w:t xml:space="preserve">          </w:t>
-      </w:r>
-      <w:r>
-        <w:rPr>
-          <w:rFonts w:eastAsia="Times New Roman"/>
-        </w:rPr>
-        <w:t>(</w:t>
-      </w:r>
-      <w:r>
-        <w:rPr>
-          <w:rFonts w:eastAsia="Times New Roman"/>
-        </w:rPr>
-        <w:t>This will allow the logos to line up and not go out of the circles o</w:t>
-      </w:r>
-      <w:r>
-        <w:rPr>
-          <w:rFonts w:eastAsia="Times New Roman"/>
-        </w:rPr>
-        <w:t xml:space="preserve">n </w:t>
-      </w:r>
-      <w:r>
-        <w:rPr>
-          <w:rFonts w:eastAsia="Times New Roman"/>
-        </w:rPr>
-        <w:t>some</w:t>
-      </w:r>
-      <w:r>
-        <w:rPr>
-          <w:rFonts w:eastAsia="Times New Roman"/>
-        </w:rPr>
-        <w:t>)</w:t>
-      </w:r>
-    </w:p>
-    <w:p>
-      <w:pPr>
-        <w:pStyle w:val="ListParagraph"/>
-        <w:numPr>
-          <w:ilvl w:val="1"/>
-          <w:numId w:val="1"/>
-        </w:numPr>
-        <w:spacing w:line="252" w:lineRule="auto"/>
-        <w:rPr>
-          <w:rFonts w:eastAsia="Times New Roman"/>
-          <w:b/>
-          <w:bCs/>
-        </w:rPr>
-      </w:pPr>
-      <w:r>
-        <w:rPr>
-          <w:rFonts w:eastAsia="Times New Roman"/>
-        </w:rPr>
-        <w:lastRenderedPageBreak/>
-        <w:t>Budget Analysis</w:t>
-      </w:r>
-      <w:r>
-        <w:rPr>
-          <w:rFonts w:eastAsia="Times New Roman"/>
-        </w:rPr>
-        <w:t>- fix link</w:t>
-      </w:r>
-    </w:p>
-    <w:p>
-      <w:pPr>
-        <w:pStyle w:val="ListParagraph"/>
-        <w:numPr>
-          <w:ilvl w:val="1"/>
-          <w:numId w:val="1"/>
-        </w:numPr>
-        <w:spacing w:line="252" w:lineRule="auto"/>
-        <w:rPr>
-          <w:rFonts w:eastAsia="Times New Roman"/>
-          <w:b/>
-          <w:bCs/>
-        </w:rPr>
-      </w:pPr>
-      <w:r>
-        <w:rPr>
-          <w:rFonts w:eastAsia="Times New Roman"/>
-        </w:rPr>
-        <w:t>Delete Model CU Budget Projection Template</w:t>
-      </w:r>
-    </w:p>
-    <w:p>
-      <w:pPr>
-        <w:pStyle w:val="ListParagraph"/>
-        <w:spacing w:line="252" w:lineRule="auto"/>
-        <w:ind w:left="2880"/>
-        <w:rPr>
-          <w:rFonts w:eastAsia="Times New Roman"/>
-          <w:b/>
-          <w:bCs/>
-        </w:rPr>
-      </w:pPr>
-      <w:r>
-        <w:rPr>
-          <w:rFonts w:eastAsia="Times New Roman"/>
-        </w:rPr>
-        <w:t xml:space="preserve">^ this frees up space for 1 new link, include Southeastern Credit Union Foundation Grants and link to page: </w:t>
-      </w:r>
-      <w:hyperlink r:id="rId5" w:history="1">
-        <w:r>
-          <w:rPr>
-            <w:rStyle w:val="Hyperlink"/>
-            <w:rFonts w:eastAsia="Times New Roman"/>
-          </w:rPr>
-          <w:t>https://lscu.coop/foundation/grants.php</w:t>
-        </w:r>
-      </w:hyperlink>
-    </w:p>
-    <w:p>
-      <w:pPr>
-        <w:pStyle w:val="ListParagraph"/>
-        <w:numPr>
-          <w:ilvl w:val="0"/>
-          <w:numId w:val="1"/>
-        </w:numPr>
-        <w:spacing w:line="252" w:lineRule="auto"/>
-        <w:rPr>
-          <w:rFonts w:eastAsia="Times New Roman"/>
-        </w:rPr>
-      </w:pPr>
-      <w:r>
-        <w:rPr>
-          <w:rFonts w:eastAsia="Times New Roman"/>
-        </w:rPr>
-        <w:t>NCUA</w:t>
-      </w:r>
-    </w:p>
-    <w:p>
-      <w:pPr>
-        <w:pStyle w:val="ListParagraph"/>
-        <w:numPr>
-          <w:ilvl w:val="1"/>
-          <w:numId w:val="1"/>
-        </w:numPr>
-        <w:spacing w:line="252" w:lineRule="auto"/>
-        <w:rPr>
-          <w:rFonts w:eastAsia="Times New Roman"/>
-        </w:rPr>
-      </w:pPr>
-      <w:r>
-        <w:rPr>
-          <w:rFonts w:eastAsia="Times New Roman"/>
-        </w:rPr>
-        <w:t xml:space="preserve">Logo blurry, add hyperlink to their </w:t>
-      </w:r>
-      <w:proofErr w:type="gramStart"/>
-      <w:r>
-        <w:rPr>
-          <w:rFonts w:eastAsia="Times New Roman"/>
-        </w:rPr>
-        <w:t>website</w:t>
-      </w:r>
-      <w:proofErr w:type="gramEnd"/>
-    </w:p>
-    <w:p>
-      <w:pPr>
-        <w:pStyle w:val="ListParagraph"/>
-        <w:numPr>
-          <w:ilvl w:val="1"/>
-          <w:numId w:val="1"/>
-        </w:numPr>
-        <w:spacing w:line="252" w:lineRule="auto"/>
-        <w:rPr>
-          <w:rFonts w:eastAsia="Times New Roman"/>
-        </w:rPr>
-      </w:pPr>
-      <w:proofErr w:type="spellStart"/>
-      <w:r>
-        <w:rPr>
-          <w:rFonts w:eastAsia="Times New Roman"/>
-        </w:rPr>
-        <w:t>Cybersecrutiy</w:t>
-      </w:r>
-      <w:proofErr w:type="spellEnd"/>
-      <w:r>
-        <w:rPr>
-          <w:rFonts w:eastAsia="Times New Roman"/>
-        </w:rPr>
-        <w:t xml:space="preserve">- </w:t>
-      </w:r>
-      <w:r>
-        <w:rPr>
-          <w:rFonts w:eastAsia="Times New Roman"/>
-        </w:rPr>
-        <w:t xml:space="preserve">Link here instead - </w:t>
-      </w:r>
-      <w:hyperlink r:id="rId6" w:history="1">
-        <w:r>
-          <w:rPr>
-            <w:rStyle w:val="Hyperlink"/>
-            <w:rFonts w:eastAsia="Times New Roman"/>
-          </w:rPr>
-          <w:t>Cybersecurity Resources | NCUA</w:t>
-        </w:r>
-      </w:hyperlink>
-    </w:p>
-    <w:p/>
+          <w:color w:val="FF0000"/>
+          <w:sz w:val="18"/>
+          <w:szCs w:val="18"/>
+        </w:rPr>
+      </w:pPr>
+    </w:p>
     <w:p>
       <w:r>
         <w:t>Other suggestions:</w:t>
-      </w:r>
-    </w:p>
-    <w:p>
-      <w:pPr>
-        <w:pStyle w:val="ListParagraph"/>
-        <w:numPr>
-          <w:ilvl w:val="3"/>
-          <w:numId w:val="1"/>
-        </w:numPr>
-      </w:pPr>
-      <w:r>
-        <w:t xml:space="preserve">Check </w:t>
-      </w:r>
-      <w:proofErr w:type="spellStart"/>
-      <w:r>
-        <w:t>autoplay</w:t>
-      </w:r>
-      <w:proofErr w:type="spellEnd"/>
-      <w:r>
-        <w:t xml:space="preserve"> settings in </w:t>
-      </w:r>
-      <w:proofErr w:type="spellStart"/>
-      <w:r>
-        <w:t>youtube</w:t>
-      </w:r>
-      <w:proofErr w:type="spellEnd"/>
-      <w:r>
-        <w:t xml:space="preserve"> on training videos. All videos start playing when page is refreshed.</w:t>
       </w:r>
     </w:p>
     <w:p>
@@ -2395,6 +1963,18 @@
       <w:shd w:val="clear" w:color="auto" w:fill="E1DFDD"/>
     </w:rPr>
   </w:style>
+  <w:style w:type="character" w:styleId="FollowedHyperlink">
+    <w:name w:val="FollowedHyperlink"/>
+    <w:basedOn w:val="DefaultParagraphFont"/>
+    <w:uiPriority w:val="99"/>
+    <w:semiHidden/>
+    <w:unhideWhenUsed/>
+    <w:rsid w:val="00F80039"/>
+    <w:rPr>
+      <w:color w:val="954F72" w:themeColor="followedHyperlink"/>
+      <w:u w:val="single"/>
+    </w:rPr>
+  </w:style>
 </w:styles>
 </file>
 

</xml_diff>

<commit_message>
policypro remove video and center content
</commit_message>
<xml_diff>
--- a/docs/Changes for Small CU ToolKit Website.docx
+++ b/docs/Changes for Small CU ToolKit Website.docx
@@ -95,6 +95,20 @@
       </w:pPr>
       <w:r>
         <w:t>Change thumbnails of training videos to their titles.</w:t>
+      </w:r>
+    </w:p>
+    <w:p>
+      <w:pPr>
+        <w:pStyle w:val="ListParagraph"/>
+        <w:rPr>
+          <w:color w:val="FF0000"/>
+        </w:rPr>
+      </w:pPr>
+      <w:r>
+        <w:rPr>
+          <w:color w:val="FF0000"/>
+        </w:rPr>
+        <w:t>-There is a created thumbnail for the cybersecurity training video. If you all like the way that looks than I can make it the same for the rest of the videos just wanted to get approval on that one before I make the rest.</w:t>
       </w:r>
     </w:p>
     <w:p>

</xml_diff>